<commit_message>
Praca - poprawione obrazki i ich numeracja
</commit_message>
<xml_diff>
--- a/Dokumenty/KartaTematuPracy.docx
+++ b/Dokumenty/KartaTematuPracy.docx
@@ -5,6 +5,7 @@
     <w:tbl>
       <w:tblPr>
         <w:tblW w:w="0" w:type="auto"/>
+        <w:jc w:val="center"/>
         <w:tblInd w:w="-34" w:type="dxa"/>
         <w:tblLayout w:type="fixed"/>
         <w:tblCellMar>
@@ -18,6 +19,9 @@
         <w:gridCol w:w="4534"/>
       </w:tblGrid>
       <w:tr>
+        <w:trPr>
+          <w:jc w:val="center"/>
+        </w:trPr>
         <w:tc>
           <w:tcPr>
             <w:tcW w:w="9070" w:type="dxa"/>
@@ -50,6 +54,9 @@
         </w:tc>
       </w:tr>
       <w:tr>
+        <w:trPr>
+          <w:jc w:val="center"/>
+        </w:trPr>
         <w:tc>
           <w:tcPr>
             <w:tcW w:w="4536" w:type="dxa"/>
@@ -139,6 +146,9 @@
         </w:tc>
       </w:tr>
       <w:tr>
+        <w:trPr>
+          <w:jc w:val="center"/>
+        </w:trPr>
         <w:tc>
           <w:tcPr>
             <w:tcW w:w="9070" w:type="dxa"/>
@@ -229,6 +239,9 @@
         </w:tc>
       </w:tr>
       <w:tr>
+        <w:trPr>
+          <w:jc w:val="center"/>
+        </w:trPr>
         <w:tc>
           <w:tcPr>
             <w:tcW w:w="9070" w:type="dxa"/>
@@ -346,6 +359,9 @@
         </w:tc>
       </w:tr>
       <w:tr>
+        <w:trPr>
+          <w:jc w:val="center"/>
+        </w:trPr>
         <w:tc>
           <w:tcPr>
             <w:tcW w:w="9070" w:type="dxa"/>
@@ -552,6 +568,9 @@
         </w:tc>
       </w:tr>
       <w:tr>
+        <w:trPr>
+          <w:jc w:val="center"/>
+        </w:trPr>
         <w:tc>
           <w:tcPr>
             <w:tcW w:w="9070" w:type="dxa"/>
@@ -913,18 +932,16 @@
                 <w:sz w:val="18"/>
                 <w:szCs w:val="18"/>
               </w:rPr>
-              <w:t xml:space="preserve"> możliwości API systemu </w:t>
-            </w:r>
-            <w:proofErr w:type="spellStart"/>
-            <w:r>
-              <w:rPr>
-                <w:rFonts w:ascii="Arial" w:hAnsi="Arial" w:cs="Arial"/>
-                <w:sz w:val="18"/>
-                <w:szCs w:val="18"/>
-              </w:rPr>
-              <w:t>Openstreetmap</w:t>
-            </w:r>
-            <w:proofErr w:type="spellEnd"/>
+              <w:t xml:space="preserve"> możliwości API systemu OpenStreetM</w:t>
+            </w:r>
+            <w:r>
+              <w:rPr>
+                <w:rFonts w:ascii="Arial" w:hAnsi="Arial" w:cs="Arial"/>
+                <w:sz w:val="18"/>
+                <w:szCs w:val="18"/>
+              </w:rPr>
+              <w:t>ap</w:t>
+            </w:r>
             <w:r>
               <w:rPr>
                 <w:rFonts w:ascii="Arial" w:hAnsi="Arial" w:cs="Arial"/>
@@ -1125,6 +1142,9 @@
         </w:tc>
       </w:tr>
       <w:tr>
+        <w:trPr>
+          <w:jc w:val="center"/>
+        </w:trPr>
         <w:tc>
           <w:tcPr>
             <w:tcW w:w="9070" w:type="dxa"/>
@@ -1444,6 +1464,7 @@
       <w:tr>
         <w:trPr>
           <w:trHeight w:val="170"/>
+          <w:jc w:val="center"/>
         </w:trPr>
         <w:tc>
           <w:tcPr>
@@ -1541,6 +1562,7 @@
       <w:tr>
         <w:trPr>
           <w:trHeight w:val="20"/>
+          <w:jc w:val="center"/>
         </w:trPr>
         <w:tc>
           <w:tcPr>
@@ -1591,7 +1613,15 @@
                 <w:b/>
                 <w:sz w:val="20"/>
               </w:rPr>
-              <w:t>2016-04-25</w:t>
+              <w:t xml:space="preserve"> 2015-10-</w:t>
+            </w:r>
+            <w:r>
+              <w:rPr>
+                <w:rFonts w:ascii="Arial" w:hAnsi="Arial" w:cs="Arial"/>
+                <w:b/>
+                <w:sz w:val="20"/>
+              </w:rPr>
+              <w:t>15</w:t>
             </w:r>
           </w:p>
         </w:tc>
@@ -1628,12 +1658,27 @@
               <w:jc w:val="center"/>
               <w:rPr>
                 <w:rFonts w:ascii="Arial" w:hAnsi="Arial" w:cs="Arial"/>
-              </w:rPr>
-            </w:pPr>
+                <w:b/>
+                <w:sz w:val="20"/>
+                <w:szCs w:val="20"/>
+              </w:rPr>
+            </w:pPr>
+            <w:r>
+              <w:rPr>
+                <w:rFonts w:ascii="Arial" w:hAnsi="Arial" w:cs="Arial"/>
+                <w:b/>
+                <w:sz w:val="20"/>
+                <w:szCs w:val="20"/>
+              </w:rPr>
+              <w:t>2016-04-28</w:t>
+            </w:r>
           </w:p>
         </w:tc>
       </w:tr>
       <w:tr>
+        <w:trPr>
+          <w:jc w:val="center"/>
+        </w:trPr>
         <w:tc>
           <w:tcPr>
             <w:tcW w:w="9070" w:type="dxa"/>
@@ -1669,8 +1714,10 @@
               <w:jc w:val="center"/>
               <w:rPr>
                 <w:rFonts w:hAnsi="Arial"/>
-                <w:sz w:val="18"/>
-                <w:szCs w:val="18"/>
+                <w:color w:val="252525"/>
+                <w:sz w:val="18"/>
+                <w:szCs w:val="18"/>
+                <w:shd w:val="clear" w:color="auto" w:fill="FFFFFF"/>
               </w:rPr>
             </w:pPr>
             <w:r>
@@ -1691,6 +1738,18 @@
               </w:rPr>
               <w:t xml:space="preserve">echnologiczno-doradcza, specjalizująca się w budowie i utrzymaniu rozwiązań informatycznych </w:t>
             </w:r>
+          </w:p>
+          <w:p>
+            <w:pPr>
+              <w:pStyle w:val="Nagl3ff3f3wek2"/>
+              <w:spacing w:after="113" w:line="360" w:lineRule="auto"/>
+              <w:jc w:val="center"/>
+              <w:rPr>
+                <w:rFonts w:hAnsi="Arial"/>
+                <w:sz w:val="18"/>
+                <w:szCs w:val="18"/>
+              </w:rPr>
+            </w:pPr>
             <w:r>
               <w:rPr>
                 <w:rFonts w:hAnsi="Arial"/>
@@ -1704,6 +1763,9 @@
         </w:tc>
       </w:tr>
       <w:tr>
+        <w:trPr>
+          <w:jc w:val="center"/>
+        </w:trPr>
         <w:tc>
           <w:tcPr>
             <w:tcW w:w="9070" w:type="dxa"/>
@@ -1737,6 +1799,9 @@
         </w:tc>
       </w:tr>
       <w:tr>
+        <w:trPr>
+          <w:jc w:val="center"/>
+        </w:trPr>
         <w:tc>
           <w:tcPr>
             <w:tcW w:w="4536" w:type="dxa"/>
@@ -1782,6 +1847,9 @@
         </w:tc>
       </w:tr>
       <w:tr>
+        <w:trPr>
+          <w:jc w:val="center"/>
+        </w:trPr>
         <w:tc>
           <w:tcPr>
             <w:tcW w:w="4536" w:type="dxa"/>
@@ -1856,7 +1924,7 @@
     <w:sectPr>
       <w:type w:val="continuous"/>
       <w:pgSz w:w="11906" w:h="16838"/>
-      <w:pgMar w:top="1417" w:right="1417" w:bottom="1417" w:left="1417" w:header="720" w:footer="720" w:gutter="0"/>
+      <w:pgMar w:top="1134" w:right="1134" w:bottom="1134" w:left="1134" w:header="720" w:footer="720" w:gutter="0"/>
       <w:cols w:space="720"/>
       <w:formProt w:val="0"/>
       <w:noEndnote/>
@@ -3560,4 +3628,16 @@
   <a:objectDefaults/>
   <a:extraClrSchemeLst/>
 </a:theme>
+</file>
+
+<file path=customXml/item1.xml><?xml version="1.0" encoding="utf-8"?>
+<b:Sources xmlns:b="http://schemas.openxmlformats.org/officeDocument/2006/bibliography" xmlns="http://schemas.openxmlformats.org/officeDocument/2006/bibliography" SelectedStyle="\ISO690NmericalSquare.XSL" StyleName="ISO 690 - Numerical with Square Brackets"/>
+</file>
+
+<file path=customXml/itemProps1.xml><?xml version="1.0" encoding="utf-8"?>
+<ds:datastoreItem xmlns:ds="http://schemas.openxmlformats.org/officeDocument/2006/customXml" ds:itemID="{AD9A9D92-B744-41D1-BC4D-AD714F73E860}">
+  <ds:schemaRefs>
+    <ds:schemaRef ds:uri="http://schemas.openxmlformats.org/officeDocument/2006/bibliography"/>
+  </ds:schemaRefs>
+</ds:datastoreItem>
 </file>
</xml_diff>

<commit_message>
Dokumenty - streszczenie angielski
</commit_message>
<xml_diff>
--- a/Dokumenty/KartaTematuPracy.docx
+++ b/Dokumenty/KartaTematuPracy.docx
@@ -417,117 +417,26 @@
                 <w:sz w:val="20"/>
               </w:rPr>
             </w:pPr>
-            <w:proofErr w:type="spellStart"/>
-            <w:r>
-              <w:rPr>
-                <w:rFonts w:ascii="Arial" w:hAnsi="Arial" w:cs="Arial"/>
-                <w:sz w:val="20"/>
-              </w:rPr>
-              <w:t>Algorithm</w:t>
-            </w:r>
-            <w:proofErr w:type="spellEnd"/>
-            <w:r>
-              <w:rPr>
-                <w:rFonts w:ascii="Arial" w:hAnsi="Arial" w:cs="Arial"/>
-                <w:sz w:val="20"/>
-              </w:rPr>
-              <w:t xml:space="preserve"> for </w:t>
-            </w:r>
-            <w:proofErr w:type="spellStart"/>
-            <w:r>
-              <w:rPr>
-                <w:rFonts w:ascii="Arial" w:hAnsi="Arial" w:cs="Arial"/>
-                <w:sz w:val="20"/>
-              </w:rPr>
-              <w:t>computation</w:t>
-            </w:r>
-            <w:proofErr w:type="spellEnd"/>
-            <w:r>
-              <w:rPr>
-                <w:rFonts w:ascii="Arial" w:hAnsi="Arial" w:cs="Arial"/>
-                <w:sz w:val="20"/>
-              </w:rPr>
-              <w:t xml:space="preserve"> and </w:t>
-            </w:r>
-            <w:proofErr w:type="spellStart"/>
-            <w:r>
-              <w:rPr>
-                <w:rFonts w:ascii="Arial" w:hAnsi="Arial" w:cs="Arial"/>
-                <w:sz w:val="20"/>
-              </w:rPr>
-              <w:t>visualization</w:t>
-            </w:r>
-            <w:proofErr w:type="spellEnd"/>
-            <w:r>
-              <w:rPr>
-                <w:rFonts w:ascii="Arial" w:hAnsi="Arial" w:cs="Arial"/>
-                <w:sz w:val="20"/>
-              </w:rPr>
-              <w:t xml:space="preserve"> of </w:t>
-            </w:r>
-            <w:proofErr w:type="spellStart"/>
-            <w:r>
-              <w:rPr>
-                <w:rFonts w:ascii="Arial" w:hAnsi="Arial" w:cs="Arial"/>
-                <w:sz w:val="20"/>
-              </w:rPr>
-              <w:t>searched</w:t>
-            </w:r>
-            <w:proofErr w:type="spellEnd"/>
-            <w:r>
-              <w:rPr>
-                <w:rFonts w:ascii="Arial" w:hAnsi="Arial" w:cs="Arial"/>
-                <w:sz w:val="20"/>
-              </w:rPr>
-              <w:t xml:space="preserve"> </w:t>
-            </w:r>
-            <w:proofErr w:type="spellStart"/>
-            <w:r>
-              <w:rPr>
-                <w:rFonts w:ascii="Arial" w:hAnsi="Arial" w:cs="Arial"/>
-                <w:sz w:val="20"/>
-              </w:rPr>
-              <w:t>area</w:t>
-            </w:r>
-            <w:proofErr w:type="spellEnd"/>
-            <w:r>
-              <w:rPr>
-                <w:rFonts w:ascii="Arial" w:hAnsi="Arial" w:cs="Arial"/>
-                <w:sz w:val="20"/>
-              </w:rPr>
-              <w:t xml:space="preserve"> </w:t>
-            </w:r>
-            <w:proofErr w:type="spellStart"/>
-            <w:r>
-              <w:rPr>
-                <w:rFonts w:ascii="Arial" w:hAnsi="Arial" w:cs="Arial"/>
-                <w:sz w:val="20"/>
-              </w:rPr>
-              <w:t>with</w:t>
-            </w:r>
-            <w:proofErr w:type="spellEnd"/>
-            <w:r>
-              <w:rPr>
-                <w:rFonts w:ascii="Arial" w:hAnsi="Arial" w:cs="Arial"/>
-                <w:sz w:val="20"/>
-              </w:rPr>
-              <w:t xml:space="preserve"> </w:t>
-            </w:r>
-            <w:proofErr w:type="spellStart"/>
-            <w:r>
-              <w:rPr>
-                <w:rFonts w:ascii="Arial" w:hAnsi="Arial" w:cs="Arial"/>
-                <w:sz w:val="20"/>
-              </w:rPr>
-              <w:t>Implementation</w:t>
-            </w:r>
-            <w:proofErr w:type="spellEnd"/>
-            <w:r>
-              <w:rPr>
-                <w:rFonts w:ascii="Arial" w:hAnsi="Arial" w:cs="Arial"/>
-                <w:sz w:val="20"/>
-              </w:rPr>
-              <w:t xml:space="preserve"> </w:t>
+            <w:r>
+              <w:rPr>
+                <w:rFonts w:ascii="Arial" w:hAnsi="Arial" w:cs="Arial"/>
+                <w:sz w:val="20"/>
+              </w:rPr>
+              <w:t>Algorithm for computation and visualization of searched area with</w:t>
+            </w:r>
+            <w:r>
+              <w:rPr>
+                <w:rFonts w:ascii="Arial" w:hAnsi="Arial" w:cs="Arial"/>
+                <w:sz w:val="20"/>
+              </w:rPr>
+              <w:t xml:space="preserve"> i</w:t>
+            </w:r>
+            <w:r>
+              <w:rPr>
+                <w:rFonts w:ascii="Arial" w:hAnsi="Arial" w:cs="Arial"/>
+                <w:sz w:val="20"/>
+              </w:rPr>
+              <w:t xml:space="preserve">mplementation </w:t>
             </w:r>
           </w:p>
           <w:p>
@@ -541,21 +450,19 @@
                 <w:sz w:val="20"/>
               </w:rPr>
             </w:pPr>
-            <w:proofErr w:type="spellStart"/>
-            <w:r>
-              <w:rPr>
-                <w:rFonts w:ascii="Arial" w:hAnsi="Arial" w:cs="Arial"/>
-                <w:sz w:val="20"/>
-              </w:rPr>
-              <w:t>Using</w:t>
-            </w:r>
-            <w:proofErr w:type="spellEnd"/>
-            <w:r>
-              <w:rPr>
-                <w:rFonts w:ascii="Arial" w:hAnsi="Arial" w:cs="Arial"/>
-                <w:sz w:val="20"/>
-              </w:rPr>
-              <w:t xml:space="preserve"> </w:t>
+            <w:r>
+              <w:rPr>
+                <w:rFonts w:ascii="Arial" w:hAnsi="Arial" w:cs="Arial"/>
+                <w:sz w:val="20"/>
+              </w:rPr>
+              <w:t>u</w:t>
+            </w:r>
+            <w:r>
+              <w:rPr>
+                <w:rFonts w:ascii="Arial" w:hAnsi="Arial" w:cs="Arial"/>
+                <w:sz w:val="20"/>
+              </w:rPr>
+              <w:t xml:space="preserve">sing </w:t>
             </w:r>
             <w:r>
               <w:rPr>
@@ -748,43 +655,7 @@
                 <w:sz w:val="18"/>
                 <w:szCs w:val="18"/>
               </w:rPr>
-              <w:t xml:space="preserve">ch </w:t>
-            </w:r>
-            <w:proofErr w:type="spellStart"/>
-            <w:r>
-              <w:rPr>
-                <w:rFonts w:ascii="Arial" w:hAnsi="Arial" w:cs="Arial"/>
-                <w:sz w:val="18"/>
-                <w:szCs w:val="18"/>
-              </w:rPr>
-              <w:t>geolokacyjnych</w:t>
-            </w:r>
-            <w:proofErr w:type="spellEnd"/>
-            <w:r>
-              <w:rPr>
-                <w:rFonts w:ascii="Arial" w:hAnsi="Arial" w:cs="Arial"/>
-                <w:sz w:val="18"/>
-                <w:szCs w:val="18"/>
-              </w:rPr>
-              <w:t xml:space="preserve"> na </w:t>
-            </w:r>
-            <w:proofErr w:type="spellStart"/>
-            <w:r>
-              <w:rPr>
-                <w:rFonts w:ascii="Arial" w:hAnsi="Arial" w:cs="Arial"/>
-                <w:sz w:val="18"/>
-                <w:szCs w:val="18"/>
-              </w:rPr>
-              <w:t>smartphone</w:t>
-            </w:r>
-            <w:proofErr w:type="spellEnd"/>
-            <w:r>
-              <w:rPr>
-                <w:rFonts w:ascii="Arial" w:hAnsi="Arial" w:cs="Arial"/>
-                <w:sz w:val="18"/>
-                <w:szCs w:val="18"/>
-              </w:rPr>
-              <w:t>,</w:t>
+              <w:t>ch geolokacyjnych na smartphone,</w:t>
             </w:r>
           </w:p>
           <w:p>
@@ -815,18 +686,8 @@
                 <w:sz w:val="18"/>
                 <w:szCs w:val="18"/>
               </w:rPr>
-              <w:t xml:space="preserve">wizualizującego dane </w:t>
-            </w:r>
-            <w:proofErr w:type="spellStart"/>
-            <w:r>
-              <w:rPr>
-                <w:rFonts w:ascii="Arial" w:hAnsi="Arial" w:cs="Arial"/>
-                <w:sz w:val="18"/>
-                <w:szCs w:val="18"/>
-              </w:rPr>
-              <w:t>geolokacyjne</w:t>
-            </w:r>
-            <w:proofErr w:type="spellEnd"/>
+              <w:t>wizualizującego dane geolokacyjne</w:t>
+            </w:r>
             <w:r>
               <w:rPr>
                 <w:rFonts w:ascii="Arial" w:hAnsi="Arial" w:cs="Arial"/>
@@ -865,36 +726,16 @@
                 <w:sz w:val="18"/>
                 <w:szCs w:val="18"/>
               </w:rPr>
-              <w:t xml:space="preserve">, </w:t>
-            </w:r>
-            <w:proofErr w:type="spellStart"/>
-            <w:r>
-              <w:rPr>
-                <w:rFonts w:ascii="Arial" w:hAnsi="Arial" w:cs="Arial"/>
-                <w:sz w:val="18"/>
-                <w:szCs w:val="18"/>
-              </w:rPr>
-              <w:t>smartphony</w:t>
-            </w:r>
-            <w:proofErr w:type="spellEnd"/>
-            <w:r>
-              <w:rPr>
-                <w:rFonts w:ascii="Arial" w:hAnsi="Arial" w:cs="Arial"/>
-                <w:sz w:val="18"/>
-                <w:szCs w:val="18"/>
-              </w:rPr>
-              <w:t xml:space="preserve"> lub w formie stron </w:t>
-            </w:r>
-            <w:proofErr w:type="spellStart"/>
-            <w:r>
-              <w:rPr>
-                <w:rFonts w:ascii="Arial" w:hAnsi="Arial" w:cs="Arial"/>
-                <w:sz w:val="18"/>
-                <w:szCs w:val="18"/>
-              </w:rPr>
-              <w:t>www</w:t>
-            </w:r>
-            <w:proofErr w:type="spellEnd"/>
+              <w:t>, smartphony</w:t>
+            </w:r>
+            <w:r>
+              <w:rPr>
+                <w:rFonts w:ascii="Arial" w:hAnsi="Arial" w:cs="Arial"/>
+                <w:sz w:val="18"/>
+                <w:szCs w:val="18"/>
+              </w:rPr>
+              <w:t xml:space="preserve"> lub w formie stron www</w:t>
+            </w:r>
             <w:r>
               <w:rPr>
                 <w:rFonts w:ascii="Arial" w:hAnsi="Arial" w:cs="Arial"/>
@@ -1108,25 +949,7 @@
                 <w:sz w:val="18"/>
                 <w:szCs w:val="18"/>
               </w:rPr>
-              <w:t xml:space="preserve">typu </w:t>
-            </w:r>
-            <w:proofErr w:type="spellStart"/>
-            <w:r>
-              <w:rPr>
-                <w:rFonts w:ascii="Arial" w:hAnsi="Arial" w:cs="Arial"/>
-                <w:sz w:val="18"/>
-                <w:szCs w:val="18"/>
-              </w:rPr>
-              <w:t>smatphone</w:t>
-            </w:r>
-            <w:proofErr w:type="spellEnd"/>
-            <w:r>
-              <w:rPr>
-                <w:rFonts w:ascii="Arial" w:hAnsi="Arial" w:cs="Arial"/>
-                <w:sz w:val="18"/>
-                <w:szCs w:val="18"/>
-              </w:rPr>
-              <w:t>, pod kontrolą wybranego systemu,</w:t>
+              <w:t>typu smatphone, pod kontrolą wybranego systemu,</w:t>
             </w:r>
           </w:p>
           <w:p>
@@ -1206,25 +1029,7 @@
                 <w:sz w:val="16"/>
                 <w:szCs w:val="16"/>
               </w:rPr>
-              <w:t xml:space="preserve"> [</w:t>
-            </w:r>
-            <w:proofErr w:type="spellStart"/>
-            <w:r>
-              <w:rPr>
-                <w:rFonts w:ascii="Arial" w:hAnsi="Arial" w:cs="Arial"/>
-                <w:sz w:val="16"/>
-                <w:szCs w:val="16"/>
-              </w:rPr>
-              <w:t>Online</w:t>
-            </w:r>
-            <w:proofErr w:type="spellEnd"/>
-            <w:r>
-              <w:rPr>
-                <w:rFonts w:ascii="Arial" w:hAnsi="Arial" w:cs="Arial"/>
-                <w:sz w:val="16"/>
-                <w:szCs w:val="16"/>
-              </w:rPr>
-              <w:t>] http://www.openstreetmap.org.pl</w:t>
+              <w:t xml:space="preserve"> [Online] http://www.openstreetmap.org.pl</w:t>
             </w:r>
           </w:p>
           <w:p>
@@ -3635,7 +3440,7 @@
 </file>
 
 <file path=customXml/itemProps1.xml><?xml version="1.0" encoding="utf-8"?>
-<ds:datastoreItem xmlns:ds="http://schemas.openxmlformats.org/officeDocument/2006/customXml" ds:itemID="{AD9A9D92-B744-41D1-BC4D-AD714F73E860}">
+<ds:datastoreItem xmlns:ds="http://schemas.openxmlformats.org/officeDocument/2006/customXml" ds:itemID="{3B5B08C8-D15D-4D57-B23F-DD8AA85E6188}">
   <ds:schemaRefs>
     <ds:schemaRef ds:uri="http://schemas.openxmlformats.org/officeDocument/2006/bibliography"/>
   </ds:schemaRefs>

</xml_diff>